<commit_message>
nop bai tap 1/3/2022 sua
</commit_message>
<xml_diff>
--- a/module 1/ss3_ma_gia_va_luu_do/bai_tap/TimSoLonNhatTrong3So.docx
+++ b/module 1/ss3_ma_gia_va_luu_do/bai_tap/TimSoLonNhatTrong3So.docx
@@ -23,16 +23,15 @@
       <w:pPr>
         <w:jc w:val="center"/>
       </w:pPr>
-      <w:bookmarkStart w:id="0" w:name="_GoBack"/>
       <w:r>
         <w:rPr>
           <w:noProof/>
         </w:rPr>
         <w:drawing>
           <wp:inline distT="0" distB="0" distL="0" distR="0">
-            <wp:extent cx="5943600" cy="6022466"/>
+            <wp:extent cx="5943600" cy="6632713"/>
             <wp:effectExtent l="0" t="0" r="0" b="0"/>
-            <wp:docPr id="1" name="Picture 1" descr="D:\CodeGym\Tài liệu\TaiLieuTrienKhaiLopC0222G2\git\module 1\ss3_ma_gia_va_luu_do\bai_tap\TimSoLonNhatTrong3So.png"/>
+            <wp:docPr id="3" name="Picture 3" descr="D:\CodeGym\Tài liệu\TaiLieuTrienKhaiLopC0222G2\git\module 1\ss3_ma_gia_va_luu_do\bai_tap\TimSoLonNhatTrong3So.drawio (1).png"/>
             <wp:cNvGraphicFramePr>
               <a:graphicFrameLocks xmlns:a="http://schemas.openxmlformats.org/drawingml/2006/main" noChangeAspect="1"/>
             </wp:cNvGraphicFramePr>
@@ -40,7 +39,7 @@
               <a:graphicData uri="http://schemas.openxmlformats.org/drawingml/2006/picture">
                 <pic:pic xmlns:pic="http://schemas.openxmlformats.org/drawingml/2006/picture">
                   <pic:nvPicPr>
-                    <pic:cNvPr id="0" name="Picture 1" descr="D:\CodeGym\Tài liệu\TaiLieuTrienKhaiLopC0222G2\git\module 1\ss3_ma_gia_va_luu_do\bai_tap\TimSoLonNhatTrong3So.png"/>
+                    <pic:cNvPr id="0" name="Picture 2" descr="D:\CodeGym\Tài liệu\TaiLieuTrienKhaiLopC0222G2\git\module 1\ss3_ma_gia_va_luu_do\bai_tap\TimSoLonNhatTrong3So.drawio (1).png"/>
                     <pic:cNvPicPr>
                       <a:picLocks noChangeAspect="1" noChangeArrowheads="1"/>
                     </pic:cNvPicPr>
@@ -61,7 +60,7 @@
                   <pic:spPr bwMode="auto">
                     <a:xfrm>
                       <a:off x="0" y="0"/>
-                      <a:ext cx="5943600" cy="6022466"/>
+                      <a:ext cx="5943600" cy="6632713"/>
                     </a:xfrm>
                     <a:prstGeom prst="rect">
                       <a:avLst/>
@@ -77,7 +76,6 @@
           </wp:inline>
         </w:drawing>
       </w:r>
-      <w:bookmarkEnd w:id="0"/>
     </w:p>
     <w:p/>
     <w:p/>
@@ -97,7 +95,6 @@
           <w:sz w:val="40"/>
           <w:szCs w:val="40"/>
         </w:rPr>
-        <w:lastRenderedPageBreak/>
         <w:t>Pseudo-code</w:t>
       </w:r>
     </w:p>
@@ -158,25 +155,7 @@
           <w:sz w:val="28"/>
           <w:szCs w:val="28"/>
         </w:rPr>
-        <w:t xml:space="preserve">                     </w:t>
-      </w:r>
-      <w:proofErr w:type="spellStart"/>
-      <w:proofErr w:type="gramStart"/>
-      <w:r>
-        <w:rPr>
-          <w:sz w:val="28"/>
-          <w:szCs w:val="28"/>
-        </w:rPr>
-        <w:t>Output”Max</w:t>
-      </w:r>
-      <w:proofErr w:type="spellEnd"/>
-      <w:proofErr w:type="gramEnd"/>
-      <w:r>
-        <w:rPr>
-          <w:sz w:val="28"/>
-          <w:szCs w:val="28"/>
-        </w:rPr>
-        <w:t xml:space="preserve"> a”</w:t>
+        <w:t xml:space="preserve">                     Output”Max a”</w:t>
       </w:r>
     </w:p>
     <w:p>
@@ -221,39 +200,7 @@
           <w:sz w:val="28"/>
           <w:szCs w:val="28"/>
         </w:rPr>
-        <w:t xml:space="preserve">                             </w:t>
-      </w:r>
-      <w:proofErr w:type="spellStart"/>
-      <w:proofErr w:type="gramStart"/>
-      <w:r>
-        <w:rPr>
-          <w:sz w:val="28"/>
-          <w:szCs w:val="28"/>
-        </w:rPr>
-        <w:t>Output”</w:t>
-      </w:r>
-      <w:r>
-        <w:rPr>
-          <w:sz w:val="28"/>
-          <w:szCs w:val="28"/>
-        </w:rPr>
-        <w:t>Max</w:t>
-      </w:r>
-      <w:proofErr w:type="spellEnd"/>
-      <w:proofErr w:type="gramEnd"/>
-      <w:r>
-        <w:rPr>
-          <w:sz w:val="28"/>
-          <w:szCs w:val="28"/>
-        </w:rPr>
-        <w:t xml:space="preserve"> b</w:t>
-      </w:r>
-      <w:r>
-        <w:rPr>
-          <w:sz w:val="28"/>
-          <w:szCs w:val="28"/>
-        </w:rPr>
-        <w:t>”</w:t>
+        <w:t xml:space="preserve">                             Output”Max b”</w:t>
       </w:r>
     </w:p>
     <w:p>
@@ -283,69 +230,53 @@
           <w:sz w:val="28"/>
           <w:szCs w:val="28"/>
         </w:rPr>
-        <w:t xml:space="preserve">                              </w:t>
-      </w:r>
-      <w:proofErr w:type="spellStart"/>
-      <w:proofErr w:type="gramStart"/>
-      <w:r>
-        <w:rPr>
-          <w:sz w:val="28"/>
-          <w:szCs w:val="28"/>
-        </w:rPr>
-        <w:t>Output”</w:t>
-      </w:r>
-      <w:r>
-        <w:rPr>
-          <w:sz w:val="28"/>
-          <w:szCs w:val="28"/>
-        </w:rPr>
-        <w:t>Max</w:t>
-      </w:r>
-      <w:proofErr w:type="spellEnd"/>
-      <w:proofErr w:type="gramEnd"/>
-      <w:r>
-        <w:rPr>
-          <w:sz w:val="28"/>
-          <w:szCs w:val="28"/>
-        </w:rPr>
-        <w:t xml:space="preserve"> c</w:t>
-      </w:r>
-      <w:r>
-        <w:rPr>
-          <w:sz w:val="28"/>
-          <w:szCs w:val="28"/>
-        </w:rPr>
-        <w:t>”</w:t>
-      </w:r>
-    </w:p>
-    <w:p>
-      <w:pPr>
-        <w:rPr>
-          <w:sz w:val="28"/>
-          <w:szCs w:val="28"/>
-        </w:rPr>
-      </w:pPr>
-      <w:r>
-        <w:rPr>
-          <w:sz w:val="28"/>
-          <w:szCs w:val="28"/>
-        </w:rPr>
-        <w:t xml:space="preserve">                    END IF</w:t>
-      </w:r>
-    </w:p>
-    <w:p>
-      <w:pPr>
-        <w:rPr>
-          <w:sz w:val="28"/>
-          <w:szCs w:val="28"/>
-        </w:rPr>
-      </w:pPr>
-      <w:r>
-        <w:rPr>
-          <w:sz w:val="28"/>
-          <w:szCs w:val="28"/>
-        </w:rPr>
-        <w:t xml:space="preserve">            END IF</w:t>
+        <w:t xml:space="preserve">                              Output”Max c”</w:t>
+      </w:r>
+    </w:p>
+    <w:p>
+      <w:pPr>
+        <w:rPr>
+          <w:sz w:val="28"/>
+          <w:szCs w:val="28"/>
+        </w:rPr>
+      </w:pPr>
+      <w:r>
+        <w:rPr>
+          <w:sz w:val="28"/>
+          <w:szCs w:val="28"/>
+        </w:rPr>
+        <w:t xml:space="preserve">                    </w:t>
+      </w:r>
+      <w:bookmarkStart w:id="0" w:name="_GoBack"/>
+      <w:bookmarkEnd w:id="0"/>
+      <w:r>
+        <w:rPr>
+          <w:sz w:val="28"/>
+          <w:szCs w:val="28"/>
+        </w:rPr>
+        <w:t>END IF</w:t>
+      </w:r>
+    </w:p>
+    <w:p>
+      <w:pPr>
+        <w:rPr>
+          <w:sz w:val="28"/>
+          <w:szCs w:val="28"/>
+        </w:rPr>
+      </w:pPr>
+      <w:r>
+        <w:rPr>
+          <w:sz w:val="28"/>
+          <w:szCs w:val="28"/>
+        </w:rPr>
+        <w:t xml:space="preserve">           </w:t>
+      </w:r>
+      <w:r>
+        <w:rPr>
+          <w:sz w:val="28"/>
+          <w:szCs w:val="28"/>
+        </w:rPr>
+        <w:t>END IF</w:t>
       </w:r>
     </w:p>
     <w:p>

</xml_diff>